<commit_message>
Cập nhật Ford_Fullkerson.docx và FordFulkerson.java trên master
</commit_message>
<xml_diff>
--- a/phanTichThuatToan/Baigiang/Ford_Fullkerson.docx
+++ b/phanTichThuatToan/Baigiang/Ford_Fullkerson.docx
@@ -88,6 +88,7 @@
         <w:rPr>
           <w:b/>
           <w:noProof/>
+          <w:lang w:val="vi-VN" w:eastAsia="vi-VN"/>
         </w:rPr>
         <w:drawing>
           <wp:inline distT="0" distB="0" distL="0" distR="0">
@@ -168,6 +169,7 @@
       <w:r>
         <w:rPr>
           <w:noProof/>
+          <w:lang w:val="vi-VN" w:eastAsia="vi-VN"/>
         </w:rPr>
         <w:drawing>
           <wp:inline distT="0" distB="0" distL="0" distR="0">
@@ -290,6 +292,7 @@
       <w:r>
         <w:rPr>
           <w:noProof/>
+          <w:lang w:val="vi-VN" w:eastAsia="vi-VN"/>
         </w:rPr>
         <w:drawing>
           <wp:inline distT="0" distB="0" distL="0" distR="0">
@@ -501,6 +504,7 @@
       <w:r>
         <w:rPr>
           <w:noProof/>
+          <w:lang w:val="vi-VN" w:eastAsia="vi-VN"/>
         </w:rPr>
         <w:drawing>
           <wp:inline distT="0" distB="0" distL="0" distR="0" wp14:anchorId="2551BE38" wp14:editId="4BFB320D">
@@ -591,12 +595,18 @@
         <w:rPr>
           <w:i/>
         </w:rPr>
-        <w:t xml:space="preserve">val(f)  = 10 + 5 + 10 = 25 = 5 </w:t>
+        <w:t>val(f)</w:t>
       </w:r>
       <w:r>
         <w:rPr>
           <w:i/>
         </w:rPr>
+        <w:t xml:space="preserve"> = 10 + 5 + 10 = 25 = 5 </w:t>
+      </w:r>
+      <w:r>
+        <w:rPr>
+          <w:i/>
+        </w:rPr>
         <w:t>+ 10 + 10</w:t>
       </w:r>
       <w:r>
@@ -677,6 +687,7 @@
       <w:r>
         <w:rPr>
           <w:noProof/>
+          <w:lang w:val="vi-VN" w:eastAsia="vi-VN"/>
         </w:rPr>
         <w:drawing>
           <wp:inline distT="0" distB="0" distL="0" distR="0">
@@ -744,6 +755,7 @@
       <w:r>
         <w:rPr>
           <w:noProof/>
+          <w:lang w:val="vi-VN" w:eastAsia="vi-VN"/>
         </w:rPr>
         <w:drawing>
           <wp:inline distT="0" distB="0" distL="0" distR="0">
@@ -799,6 +811,7 @@
       <w:r>
         <w:rPr>
           <w:noProof/>
+          <w:lang w:val="vi-VN" w:eastAsia="vi-VN"/>
         </w:rPr>
         <w:drawing>
           <wp:inline distT="0" distB="0" distL="0" distR="0">
@@ -855,6 +868,7 @@
       <w:r>
         <w:rPr>
           <w:noProof/>
+          <w:lang w:val="vi-VN" w:eastAsia="vi-VN"/>
         </w:rPr>
         <w:lastRenderedPageBreak/>
         <w:drawing>
@@ -911,6 +925,7 @@
       <w:r>
         <w:rPr>
           <w:noProof/>
+          <w:lang w:val="vi-VN" w:eastAsia="vi-VN"/>
         </w:rPr>
         <w:drawing>
           <wp:inline distT="0" distB="0" distL="0" distR="0">
@@ -966,6 +981,7 @@
       <w:r>
         <w:rPr>
           <w:noProof/>
+          <w:lang w:val="vi-VN" w:eastAsia="vi-VN"/>
         </w:rPr>
         <w:drawing>
           <wp:inline distT="0" distB="0" distL="0" distR="0">
@@ -1031,6 +1047,7 @@
       <w:r>
         <w:rPr>
           <w:noProof/>
+          <w:lang w:val="vi-VN" w:eastAsia="vi-VN"/>
         </w:rPr>
         <w:drawing>
           <wp:inline distT="0" distB="0" distL="0" distR="0">
@@ -1150,6 +1167,7 @@
       <w:r>
         <w:rPr>
           <w:noProof/>
+          <w:lang w:val="vi-VN" w:eastAsia="vi-VN"/>
         </w:rPr>
         <w:drawing>
           <wp:inline distT="0" distB="0" distL="0" distR="0">
@@ -1217,7 +1235,15 @@
     </w:p>
     <w:p>
       <w:r>
-        <w:t>Đặt  e = (u, v) cạnh thuận và e</w:t>
+        <w:t>Đặ</w:t>
+      </w:r>
+      <w:r>
+        <w:t xml:space="preserve">t </w:t>
+      </w:r>
+      <w:bookmarkStart w:id="0" w:name="_GoBack"/>
+      <w:bookmarkEnd w:id="0"/>
+      <w:r>
+        <w:t>e = (u, v) cạnh thuận và e</w:t>
       </w:r>
       <w:r>
         <w:rPr>
@@ -1236,6 +1262,7 @@
       <w:r>
         <w:rPr>
           <w:noProof/>
+          <w:lang w:val="vi-VN" w:eastAsia="vi-VN"/>
         </w:rPr>
         <w:drawing>
           <wp:inline distT="0" distB="0" distL="0" distR="0">
@@ -1308,7 +1335,21 @@
         <w:rPr>
           <w:i/>
         </w:rPr>
-        <w:t>(e)  = 17 – 6 = 11 và c</w:t>
+        <w:t>(</w:t>
+      </w:r>
+      <w:proofErr w:type="gramStart"/>
+      <w:r>
+        <w:rPr>
+          <w:i/>
+        </w:rPr>
+        <w:t>e)  =</w:t>
+      </w:r>
+      <w:proofErr w:type="gramEnd"/>
+      <w:r>
+        <w:rPr>
+          <w:i/>
+        </w:rPr>
+        <w:t xml:space="preserve"> 17 – 6 = 11 và c</w:t>
       </w:r>
       <w:r>
         <w:rPr>
@@ -1369,6 +1410,7 @@
       <w:r>
         <w:rPr>
           <w:noProof/>
+          <w:lang w:val="vi-VN" w:eastAsia="vi-VN"/>
         </w:rPr>
         <w:drawing>
           <wp:inline distT="0" distB="0" distL="0" distR="0">
@@ -1439,6 +1481,7 @@
       <w:r>
         <w:rPr>
           <w:noProof/>
+          <w:lang w:val="vi-VN" w:eastAsia="vi-VN"/>
         </w:rPr>
         <w:drawing>
           <wp:inline distT="0" distB="0" distL="0" distR="0" wp14:anchorId="29F74A23" wp14:editId="0C46AF6F">
@@ -1495,6 +1538,7 @@
       <w:r>
         <w:rPr>
           <w:noProof/>
+          <w:lang w:val="vi-VN" w:eastAsia="vi-VN"/>
         </w:rPr>
         <w:drawing>
           <wp:inline distT="0" distB="0" distL="0" distR="0">
@@ -1614,6 +1658,7 @@
       <w:r>
         <w:rPr>
           <w:noProof/>
+          <w:lang w:val="vi-VN" w:eastAsia="vi-VN"/>
         </w:rPr>
         <w:drawing>
           <wp:inline distT="0" distB="0" distL="0" distR="0" wp14:anchorId="1B1AD99C" wp14:editId="701B00BF">
@@ -1699,6 +1744,7 @@
       <w:r>
         <w:rPr>
           <w:noProof/>
+          <w:lang w:val="vi-VN" w:eastAsia="vi-VN"/>
         </w:rPr>
         <w:drawing>
           <wp:inline distT="0" distB="0" distL="0" distR="0">
@@ -1788,6 +1834,7 @@
         <w:rPr>
           <w:b/>
           <w:noProof/>
+          <w:lang w:val="vi-VN" w:eastAsia="vi-VN"/>
         </w:rPr>
         <w:drawing>
           <wp:inline distT="0" distB="0" distL="0" distR="0" wp14:anchorId="275702E9" wp14:editId="50176827">
@@ -1855,6 +1902,7 @@
         <w:rPr>
           <w:b/>
           <w:noProof/>
+          <w:lang w:val="vi-VN" w:eastAsia="vi-VN"/>
         </w:rPr>
         <w:drawing>
           <wp:inline distT="0" distB="0" distL="0" distR="0" wp14:anchorId="2D039342" wp14:editId="7D3524D0">
@@ -1943,6 +1991,7 @@
         <w:rPr>
           <w:b/>
           <w:noProof/>
+          <w:lang w:val="vi-VN" w:eastAsia="vi-VN"/>
         </w:rPr>
         <w:drawing>
           <wp:inline distT="0" distB="0" distL="0" distR="0" wp14:anchorId="41418248" wp14:editId="092FDCBA">
@@ -2027,6 +2076,7 @@
         <w:rPr>
           <w:b/>
           <w:noProof/>
+          <w:lang w:val="vi-VN" w:eastAsia="vi-VN"/>
         </w:rPr>
         <w:drawing>
           <wp:inline distT="0" distB="0" distL="0" distR="0" wp14:anchorId="0C337383" wp14:editId="2CE314F3">
@@ -2086,7 +2136,15 @@
         <w:t>Tìm</w:t>
       </w:r>
       <w:r>
-        <w:t xml:space="preserve"> đường tăng luồng (chọn đường tô đậm), có  bottle = min {4, 2, 4, 4} = 2. Chú ý ở đây có một cạnh ngược là 2. </w:t>
+        <w:t xml:space="preserve"> đường tăng luồng (chọn đường tô đậm), </w:t>
+      </w:r>
+      <w:proofErr w:type="gramStart"/>
+      <w:r>
+        <w:t>có  bottle</w:t>
+      </w:r>
+      <w:proofErr w:type="gramEnd"/>
+      <w:r>
+        <w:t xml:space="preserve"> = min {4, 2, 4, 4} = 2. Chú ý ở đây có một cạnh ngược là 2. </w:t>
       </w:r>
     </w:p>
     <w:p>
@@ -2202,7 +2260,15 @@
         <w:t>Định nghĩa:</w:t>
       </w:r>
       <w:r>
-        <w:t xml:space="preserve"> Một đường tăng luồng là một đường P đơn s  đến t trên đồ thị phần dư G</w:t>
+        <w:t xml:space="preserve"> Một đường tăng luồng là một đường P đơn </w:t>
+      </w:r>
+      <w:proofErr w:type="gramStart"/>
+      <w:r>
+        <w:t>s  đến</w:t>
+      </w:r>
+      <w:proofErr w:type="gramEnd"/>
+      <w:r>
+        <w:t xml:space="preserve"> t trên đồ thị phần dư G</w:t>
       </w:r>
       <w:r>
         <w:rPr>
@@ -2254,10 +2320,18 @@
         <w:t>f</w:t>
       </w:r>
       <w:r>
-        <w:t xml:space="preserve">, ta xây dựng luồng mới </w:t>
-      </w:r>
-      <w:r>
-        <w:t xml:space="preserve"> f ’</w:t>
+        <w:t xml:space="preserve">, ta xây dựng luồng </w:t>
+      </w:r>
+      <w:proofErr w:type="gramStart"/>
+      <w:r>
+        <w:t xml:space="preserve">mới </w:t>
+      </w:r>
+      <w:r>
+        <w:t xml:space="preserve"> f</w:t>
+      </w:r>
+      <w:proofErr w:type="gramEnd"/>
+      <w:r>
+        <w:t xml:space="preserve"> ’</w:t>
       </w:r>
       <w:r>
         <w:t xml:space="preserve">: </w:t>
@@ -2294,11 +2368,19 @@
         <w:pStyle w:val="ListParagraph"/>
         <w:ind w:left="2160" w:firstLine="720"/>
       </w:pPr>
+      <w:proofErr w:type="gramStart"/>
       <w:r>
         <w:rPr>
           <w:i/>
         </w:rPr>
-        <w:t xml:space="preserve">f ’(e) =  f(e) + b  </w:t>
+        <w:t>f ’</w:t>
+      </w:r>
+      <w:proofErr w:type="gramEnd"/>
+      <w:r>
+        <w:rPr>
+          <w:i/>
+        </w:rPr>
+        <w:t xml:space="preserve">(e) =  f(e) + b  </w:t>
       </w:r>
     </w:p>
     <w:p>
@@ -2346,7 +2428,21 @@
         <w:rPr>
           <w:i/>
         </w:rPr>
-        <w:t xml:space="preserve"> f ’(e</w:t>
+        <w:t xml:space="preserve"> </w:t>
+      </w:r>
+      <w:proofErr w:type="gramStart"/>
+      <w:r>
+        <w:rPr>
+          <w:i/>
+        </w:rPr>
+        <w:t>f ’</w:t>
+      </w:r>
+      <w:proofErr w:type="gramEnd"/>
+      <w:r>
+        <w:rPr>
+          <w:i/>
+        </w:rPr>
+        <w:t>(e</w:t>
       </w:r>
       <w:r>
         <w:rPr>
@@ -2408,7 +2504,15 @@
     </w:p>
     <w:p>
       <w:r>
-        <w:t xml:space="preserve">Khi đó f ’ là một luồng </w:t>
+        <w:t xml:space="preserve">Khi đó </w:t>
+      </w:r>
+      <w:proofErr w:type="gramStart"/>
+      <w:r>
+        <w:t>f ’</w:t>
+      </w:r>
+      <w:proofErr w:type="gramEnd"/>
+      <w:r>
+        <w:t xml:space="preserve"> là một luồng </w:t>
       </w:r>
       <w:r>
         <w:t xml:space="preserve">và </w:t>
@@ -2424,11 +2528,19 @@
           <w:i/>
         </w:rPr>
       </w:pPr>
+      <w:proofErr w:type="gramStart"/>
       <w:r>
         <w:rPr>
           <w:i/>
         </w:rPr>
-        <w:t>val(f ’) = val (f) + b</w:t>
+        <w:t>val(</w:t>
+      </w:r>
+      <w:proofErr w:type="gramEnd"/>
+      <w:r>
+        <w:rPr>
+          <w:i/>
+        </w:rPr>
+        <w:t>f ’) = val (f) + b</w:t>
       </w:r>
     </w:p>
     <w:p>
@@ -2450,6 +2562,7 @@
         <w:rPr>
           <w:i/>
           <w:noProof/>
+          <w:lang w:val="vi-VN" w:eastAsia="vi-VN"/>
         </w:rPr>
         <w:drawing>
           <wp:inline distT="0" distB="0" distL="0" distR="0">
@@ -2694,12 +2807,7 @@
         <w:t>Lặp lại từ bước 2 cho đến khi không tìm được đường tăng luồng nữ</w:t>
       </w:r>
       <w:r>
-        <w:t xml:space="preserve">a, thì tìm lát cắt tối thiểu để chứng tỏ luồng tìm được là cực đại. </w:t>
-      </w:r>
-      <w:bookmarkStart w:id="0" w:name="_GoBack"/>
-      <w:bookmarkEnd w:id="0"/>
-      <w:r>
-        <w:t xml:space="preserve"> </w:t>
+        <w:t xml:space="preserve">a, thì tìm lát cắt tối thiểu để chứng tỏ luồng tìm được là cực đại.  </w:t>
       </w:r>
     </w:p>
     <w:p/>
@@ -2707,6 +2815,7 @@
       <w:r>
         <w:rPr>
           <w:noProof/>
+          <w:lang w:val="vi-VN" w:eastAsia="vi-VN"/>
         </w:rPr>
         <w:drawing>
           <wp:inline distT="0" distB="0" distL="0" distR="0">
@@ -2809,6 +2918,7 @@
         <w:rPr>
           <w:b/>
           <w:noProof/>
+          <w:lang w:val="vi-VN" w:eastAsia="vi-VN"/>
         </w:rPr>
         <w:drawing>
           <wp:inline distT="0" distB="0" distL="0" distR="0">
@@ -2882,6 +2992,7 @@
         <w:rPr>
           <w:b/>
           <w:noProof/>
+          <w:lang w:val="vi-VN" w:eastAsia="vi-VN"/>
         </w:rPr>
         <w:drawing>
           <wp:inline distT="0" distB="0" distL="0" distR="0">
@@ -2995,6 +3106,7 @@
         <w:rPr>
           <w:b/>
           <w:noProof/>
+          <w:lang w:val="vi-VN" w:eastAsia="vi-VN"/>
         </w:rPr>
         <w:lastRenderedPageBreak/>
         <w:drawing>
@@ -3083,6 +3195,7 @@
         <w:rPr>
           <w:b/>
           <w:noProof/>
+          <w:lang w:val="vi-VN" w:eastAsia="vi-VN"/>
         </w:rPr>
         <w:drawing>
           <wp:inline distT="0" distB="0" distL="0" distR="0" wp14:anchorId="58252C7C" wp14:editId="25287334">
@@ -3172,6 +3285,7 @@
         <w:rPr>
           <w:b/>
           <w:noProof/>
+          <w:lang w:val="vi-VN" w:eastAsia="vi-VN"/>
         </w:rPr>
         <w:drawing>
           <wp:inline distT="0" distB="0" distL="0" distR="0">
@@ -3231,7 +3345,15 @@
         <w:t>Tìm</w:t>
       </w:r>
       <w:r>
-        <w:t xml:space="preserve"> đường tăng luồng (chọn đường tô đậm), có  bottle = min {2, 2, 9, 2} = 2.</w:t>
+        <w:t xml:space="preserve"> đường tăng luồng (chọn đường tô đậm), </w:t>
+      </w:r>
+      <w:proofErr w:type="gramStart"/>
+      <w:r>
+        <w:t>có  bottle</w:t>
+      </w:r>
+      <w:proofErr w:type="gramEnd"/>
+      <w:r>
+        <w:t xml:space="preserve"> = min {2, 2, 9, 2} = 2.</w:t>
       </w:r>
     </w:p>
     <w:p>
@@ -3254,6 +3376,7 @@
         <w:rPr>
           <w:b/>
           <w:noProof/>
+          <w:lang w:val="vi-VN" w:eastAsia="vi-VN"/>
         </w:rPr>
         <w:drawing>
           <wp:inline distT="0" distB="0" distL="0" distR="0" wp14:anchorId="1FE69FC6" wp14:editId="6D8C398E">
@@ -3332,6 +3455,7 @@
         <w:rPr>
           <w:b/>
           <w:noProof/>
+          <w:lang w:val="vi-VN" w:eastAsia="vi-VN"/>
         </w:rPr>
         <w:drawing>
           <wp:inline distT="0" distB="0" distL="0" distR="0" wp14:anchorId="1B2AA6E5" wp14:editId="4E51676C">
@@ -3391,7 +3515,15 @@
         <w:t>Tìm</w:t>
       </w:r>
       <w:r>
-        <w:t xml:space="preserve"> đường tăng luồng (chọn đường tô đậm), có  bottle = min {10, 7, 6, 10} = 6.</w:t>
+        <w:t xml:space="preserve"> đường tăng luồng (chọn đường tô đậm), </w:t>
+      </w:r>
+      <w:proofErr w:type="gramStart"/>
+      <w:r>
+        <w:t>có  bottle</w:t>
+      </w:r>
+      <w:proofErr w:type="gramEnd"/>
+      <w:r>
+        <w:t xml:space="preserve"> = min {10, 7, 6, 10} = 6.</w:t>
       </w:r>
     </w:p>
     <w:p>
@@ -3421,6 +3553,7 @@
         <w:rPr>
           <w:b/>
           <w:noProof/>
+          <w:lang w:val="vi-VN" w:eastAsia="vi-VN"/>
         </w:rPr>
         <w:lastRenderedPageBreak/>
         <w:drawing>
@@ -3508,6 +3641,7 @@
         <w:rPr>
           <w:b/>
           <w:noProof/>
+          <w:lang w:val="vi-VN" w:eastAsia="vi-VN"/>
         </w:rPr>
         <w:drawing>
           <wp:inline distT="0" distB="0" distL="0" distR="0" wp14:anchorId="6A8DD2AC" wp14:editId="5DD803F3">
@@ -3567,7 +3701,15 @@
         <w:t>Tìm</w:t>
       </w:r>
       <w:r>
-        <w:t xml:space="preserve"> đường tăng luồng (chọn đường tô đậm), có  bottle = min {4, 2, 4, 4} = 2. Chú ý ở đây có một cạnh ngược là 2. </w:t>
+        <w:t xml:space="preserve"> đường tăng luồng (chọn đường tô đậm), </w:t>
+      </w:r>
+      <w:proofErr w:type="gramStart"/>
+      <w:r>
+        <w:t>có  bottle</w:t>
+      </w:r>
+      <w:proofErr w:type="gramEnd"/>
+      <w:r>
+        <w:t xml:space="preserve"> = min {4, 2, 4, 4} = 2. Chú ý ở đây có một cạnh ngược là 2. </w:t>
       </w:r>
     </w:p>
     <w:p>
@@ -3597,6 +3739,7 @@
         <w:rPr>
           <w:b/>
           <w:noProof/>
+          <w:lang w:val="vi-VN" w:eastAsia="vi-VN"/>
         </w:rPr>
         <w:drawing>
           <wp:inline distT="0" distB="0" distL="0" distR="0">
@@ -3682,6 +3825,7 @@
         <w:rPr>
           <w:b/>
           <w:noProof/>
+          <w:lang w:val="vi-VN" w:eastAsia="vi-VN"/>
         </w:rPr>
         <w:drawing>
           <wp:inline distT="0" distB="0" distL="0" distR="0">
@@ -3749,7 +3893,15 @@
         <w:t>Tìm</w:t>
       </w:r>
       <w:r>
-        <w:t xml:space="preserve"> đường tăng luồng (chọn đường tô đậm), có  bottle = min {2, 1, 8, 2, 2} = 1. Chú ý ở đây có một cạnh ngược tô đậm là 8. </w:t>
+        <w:t xml:space="preserve"> đường tăng luồng (chọn đường tô đậm), </w:t>
+      </w:r>
+      <w:proofErr w:type="gramStart"/>
+      <w:r>
+        <w:t>có  bottle</w:t>
+      </w:r>
+      <w:proofErr w:type="gramEnd"/>
+      <w:r>
+        <w:t xml:space="preserve"> = min {2, 1, 8, 2, 2} = 1. Chú ý ở đây có một cạnh ngược tô đậm là 8. </w:t>
       </w:r>
     </w:p>
     <w:p>
@@ -3787,6 +3939,7 @@
         <w:rPr>
           <w:b/>
           <w:noProof/>
+          <w:lang w:val="vi-VN" w:eastAsia="vi-VN"/>
         </w:rPr>
         <w:drawing>
           <wp:inline distT="0" distB="0" distL="0" distR="0" wp14:anchorId="584B5721" wp14:editId="5D5A67BA">
@@ -3857,6 +4010,7 @@
         <w:rPr>
           <w:b/>
           <w:noProof/>
+          <w:lang w:val="vi-VN" w:eastAsia="vi-VN"/>
         </w:rPr>
         <w:lastRenderedPageBreak/>
         <w:drawing>
@@ -3936,6 +4090,7 @@
         <w:rPr>
           <w:b/>
           <w:noProof/>
+          <w:lang w:val="vi-VN" w:eastAsia="vi-VN"/>
         </w:rPr>
         <w:drawing>
           <wp:inline distT="0" distB="0" distL="0" distR="0">
@@ -4061,6 +4216,7 @@
         <w:rPr>
           <w:b/>
           <w:noProof/>
+          <w:lang w:val="vi-VN" w:eastAsia="vi-VN"/>
         </w:rPr>
         <w:drawing>
           <wp:inline distT="0" distB="0" distL="0" distR="0">
@@ -4127,6 +4283,7 @@
       <w:r>
         <w:rPr>
           <w:noProof/>
+          <w:lang w:val="vi-VN" w:eastAsia="vi-VN"/>
         </w:rPr>
         <w:drawing>
           <wp:inline distT="0" distB="0" distL="0" distR="0" wp14:anchorId="05137C40" wp14:editId="57924AF6">
@@ -4185,6 +4342,7 @@
       <w:r>
         <w:rPr>
           <w:noProof/>
+          <w:lang w:val="vi-VN" w:eastAsia="vi-VN"/>
         </w:rPr>
         <w:drawing>
           <wp:inline distT="0" distB="0" distL="0" distR="0" wp14:anchorId="36C08C1A" wp14:editId="13CB9A8A">
@@ -4255,7 +4413,15 @@
         <w:ind w:left="720"/>
       </w:pPr>
       <w:r>
-        <w:t xml:space="preserve">Như vậy   cap(A, B) = 19 = val(f) </w:t>
+        <w:t xml:space="preserve">Như vậy   </w:t>
+      </w:r>
+      <w:proofErr w:type="gramStart"/>
+      <w:r>
+        <w:t>cap(</w:t>
+      </w:r>
+      <w:proofErr w:type="gramEnd"/>
+      <w:r>
+        <w:t xml:space="preserve">A, B) = 19 = val(f) </w:t>
       </w:r>
     </w:p>
     <w:p>
@@ -4349,6 +4515,7 @@
         <w:rPr>
           <w:b/>
           <w:noProof/>
+          <w:lang w:val="vi-VN" w:eastAsia="vi-VN"/>
         </w:rPr>
         <w:lastRenderedPageBreak/>
         <w:drawing>
@@ -4410,7 +4577,15 @@
         </w:numPr>
       </w:pPr>
       <w:r>
-        <w:t xml:space="preserve">Lát cắt st là một cách chia tập đỉnh (A,B) sao cho s thuộc A và t thuộc B. </w:t>
+        <w:t>Lát cắt st là một cách chia tập đỉnh (</w:t>
+      </w:r>
+      <w:proofErr w:type="gramStart"/>
+      <w:r>
+        <w:t>A,B</w:t>
+      </w:r>
+      <w:proofErr w:type="gramEnd"/>
+      <w:r>
+        <w:t xml:space="preserve">) sao cho s thuộc A và t thuộc B. </w:t>
       </w:r>
     </w:p>
     <w:p>
@@ -4422,7 +4597,15 @@
         </w:numPr>
       </w:pPr>
       <w:r>
-        <w:t>Trọng số của lát cắt (A,B) là tổng trọng số của các cạnh đi từ A sang B</w:t>
+        <w:t>Trọng số của lát cắt (</w:t>
+      </w:r>
+      <w:proofErr w:type="gramStart"/>
+      <w:r>
+        <w:t>A,B</w:t>
+      </w:r>
+      <w:proofErr w:type="gramEnd"/>
+      <w:r>
+        <w:t>) là tổng trọng số của các cạnh đi từ A sang B</w:t>
       </w:r>
     </w:p>
     <w:p>
@@ -4432,6 +4615,7 @@
       <w:r>
         <w:rPr>
           <w:noProof/>
+          <w:lang w:val="vi-VN" w:eastAsia="vi-VN"/>
         </w:rPr>
         <w:drawing>
           <wp:inline distT="0" distB="0" distL="0" distR="0" wp14:anchorId="205FF3BB" wp14:editId="1C160881">
@@ -4495,6 +4679,7 @@
       <w:r>
         <w:rPr>
           <w:noProof/>
+          <w:lang w:val="vi-VN" w:eastAsia="vi-VN"/>
         </w:rPr>
         <w:drawing>
           <wp:inline distT="0" distB="0" distL="0" distR="0" wp14:anchorId="1450FFDA" wp14:editId="02741083">
@@ -4569,15 +4754,31 @@
         <w:ind w:left="720"/>
       </w:pPr>
       <w:r>
-        <w:t xml:space="preserve"> Lát cắt (A, B): A = {s, 1, 2};  B = {3, 4, 5, 6, t} </w:t>
-      </w:r>
-    </w:p>
-    <w:p>
-      <w:pPr>
-        <w:ind w:left="720"/>
-      </w:pPr>
-      <w:r>
-        <w:t xml:space="preserve"> Trọng số lát cắt cap (A, B) =  10 + 8 + 16 = 34</w:t>
+        <w:t xml:space="preserve"> Lát cắt (A, B): A = {s, 1, 2</w:t>
+      </w:r>
+      <w:proofErr w:type="gramStart"/>
+      <w:r>
+        <w:t>};  B</w:t>
+      </w:r>
+      <w:proofErr w:type="gramEnd"/>
+      <w:r>
+        <w:t xml:space="preserve"> = {3, 4, 5, 6, t} </w:t>
+      </w:r>
+    </w:p>
+    <w:p>
+      <w:pPr>
+        <w:ind w:left="720"/>
+      </w:pPr>
+      <w:r>
+        <w:t xml:space="preserve"> Trọng số lát cắt cap (A, B) </w:t>
+      </w:r>
+      <w:proofErr w:type="gramStart"/>
+      <w:r>
+        <w:t>=  10</w:t>
+      </w:r>
+      <w:proofErr w:type="gramEnd"/>
+      <w:r>
+        <w:t xml:space="preserve"> + 8 + 16 = 34</w:t>
       </w:r>
     </w:p>
     <w:p>
@@ -4635,6 +4836,7 @@
       <w:r>
         <w:rPr>
           <w:noProof/>
+          <w:lang w:val="vi-VN" w:eastAsia="vi-VN"/>
         </w:rPr>
         <w:drawing>
           <wp:inline distT="0" distB="0" distL="0" distR="0" wp14:anchorId="39AA1B8D" wp14:editId="4DEFBF46">
@@ -4721,6 +4923,7 @@
       <w:r>
         <w:rPr>
           <w:noProof/>
+          <w:lang w:val="vi-VN" w:eastAsia="vi-VN"/>
         </w:rPr>
         <w:drawing>
           <wp:inline distT="0" distB="0" distL="0" distR="0" wp14:anchorId="1954B0F3" wp14:editId="106BE8FB">
@@ -4769,6 +4972,7 @@
       <w:r>
         <w:rPr>
           <w:noProof/>
+          <w:lang w:val="vi-VN" w:eastAsia="vi-VN"/>
         </w:rPr>
         <w:drawing>
           <wp:inline distT="0" distB="0" distL="0" distR="0">
@@ -4828,6 +5032,7 @@
       <w:r>
         <w:rPr>
           <w:noProof/>
+          <w:lang w:val="vi-VN" w:eastAsia="vi-VN"/>
         </w:rPr>
         <w:drawing>
           <wp:inline distT="0" distB="0" distL="0" distR="0">
@@ -4886,6 +5091,7 @@
       <w:r>
         <w:rPr>
           <w:noProof/>
+          <w:lang w:val="vi-VN" w:eastAsia="vi-VN"/>
         </w:rPr>
         <w:drawing>
           <wp:inline distT="0" distB="0" distL="0" distR="0">
@@ -4949,6 +5155,7 @@
       <w:r>
         <w:rPr>
           <w:noProof/>
+          <w:lang w:val="vi-VN" w:eastAsia="vi-VN"/>
         </w:rPr>
         <w:drawing>
           <wp:inline distT="0" distB="0" distL="0" distR="0">
@@ -5046,6 +5253,7 @@
         <w:rPr>
           <w:b/>
           <w:noProof/>
+          <w:lang w:val="vi-VN" w:eastAsia="vi-VN"/>
         </w:rPr>
         <w:drawing>
           <wp:inline distT="0" distB="0" distL="0" distR="0">
@@ -5104,6 +5312,7 @@
       <w:r>
         <w:rPr>
           <w:noProof/>
+          <w:lang w:val="vi-VN" w:eastAsia="vi-VN"/>
         </w:rPr>
         <w:drawing>
           <wp:inline distT="0" distB="0" distL="0" distR="0">
@@ -5210,7 +5419,15 @@
         </w:numPr>
       </w:pPr>
       <w:r>
-        <w:t xml:space="preserve">Sau khi tìm được luồng cực đại: tập các đỉnh đạt được từ đỉnh xuất phát s sẽ tạo nên tập A, và tập B gồm các đỉnh còn lại chứa đỉnh đích t. Lát cắt (A,B) là tối thiểu.  </w:t>
+        <w:t>Sau khi tìm được luồng cực đại: tập các đỉnh đạt được từ đỉnh xuất phát s sẽ tạo nên tập A, và tập B gồm các đỉnh còn lại chứa đỉnh đích t. Lát cắt (</w:t>
+      </w:r>
+      <w:proofErr w:type="gramStart"/>
+      <w:r>
+        <w:t>A,B</w:t>
+      </w:r>
+      <w:proofErr w:type="gramEnd"/>
+      <w:r>
+        <w:t xml:space="preserve">) là tối thiểu.  </w:t>
       </w:r>
     </w:p>
     <w:p/>
@@ -5222,6 +5439,7 @@
         <w:rPr>
           <w:b/>
           <w:noProof/>
+          <w:lang w:val="vi-VN" w:eastAsia="vi-VN"/>
         </w:rPr>
         <w:drawing>
           <wp:inline distT="0" distB="0" distL="0" distR="0" wp14:anchorId="054C221B" wp14:editId="54C52113">
@@ -5298,10 +5516,18 @@
         <w:ind w:firstLine="720"/>
       </w:pPr>
       <w:r>
-        <w:t xml:space="preserve">Cap (A, B) = </w:t>
-      </w:r>
-      <w:r>
-        <w:t xml:space="preserve"> 10 + 9 = 19</w:t>
+        <w:t xml:space="preserve">Cap (A, B) </w:t>
+      </w:r>
+      <w:proofErr w:type="gramStart"/>
+      <w:r>
+        <w:t xml:space="preserve">= </w:t>
+      </w:r>
+      <w:r>
+        <w:t xml:space="preserve"> 10</w:t>
+      </w:r>
+      <w:proofErr w:type="gramEnd"/>
+      <w:r>
+        <w:t xml:space="preserve"> + 9 = 19</w:t>
       </w:r>
     </w:p>
     <w:p>
@@ -5312,6 +5538,7 @@
         <w:rPr>
           <w:b/>
           <w:noProof/>
+          <w:lang w:val="vi-VN" w:eastAsia="vi-VN"/>
         </w:rPr>
         <w:drawing>
           <wp:inline distT="0" distB="0" distL="0" distR="0" wp14:anchorId="6F007216" wp14:editId="7F25B73D">
@@ -5408,6 +5635,7 @@
         <w:rPr>
           <w:b/>
           <w:noProof/>
+          <w:lang w:val="vi-VN" w:eastAsia="vi-VN"/>
         </w:rPr>
         <w:lastRenderedPageBreak/>
         <w:drawing>
@@ -5606,6 +5834,7 @@
           <w:noProof/>
           <w:sz w:val="24"/>
           <w:szCs w:val="24"/>
+          <w:lang w:val="vi-VN" w:eastAsia="vi-VN"/>
         </w:rPr>
         <w:drawing>
           <wp:inline distT="0" distB="0" distL="0" distR="0">
@@ -5870,21 +6099,37 @@
           <w:sz w:val="24"/>
           <w:szCs w:val="24"/>
         </w:rPr>
-        <w:t>) với trọng số</w:t>
-      </w:r>
+        <w:t xml:space="preserve">) với trọng </w:t>
+      </w:r>
+      <w:proofErr w:type="gramStart"/>
       <w:r>
         <w:rPr>
           <w:sz w:val="24"/>
           <w:szCs w:val="24"/>
         </w:rPr>
-        <w:t xml:space="preserve">  </w:t>
+        <w:t>số</w:t>
       </w:r>
       <w:r>
         <w:rPr>
           <w:sz w:val="24"/>
           <w:szCs w:val="24"/>
         </w:rPr>
-        <w:t xml:space="preserve">d(v). </w:t>
+        <w:t xml:space="preserve">  </w:t>
+      </w:r>
+      <w:r>
+        <w:rPr>
+          <w:sz w:val="24"/>
+          <w:szCs w:val="24"/>
+        </w:rPr>
+        <w:t>d</w:t>
+      </w:r>
+      <w:proofErr w:type="gramEnd"/>
+      <w:r>
+        <w:rPr>
+          <w:sz w:val="24"/>
+          <w:szCs w:val="24"/>
+        </w:rPr>
+        <w:t xml:space="preserve">(v). </w:t>
       </w:r>
     </w:p>
     <w:p>
@@ -5978,6 +6223,7 @@
         <w:rPr>
           <w:b/>
           <w:noProof/>
+          <w:lang w:val="vi-VN" w:eastAsia="vi-VN"/>
         </w:rPr>
         <w:drawing>
           <wp:inline distT="0" distB="0" distL="0" distR="0">
@@ -6040,6 +6286,7 @@
         <w:rPr>
           <w:b/>
           <w:noProof/>
+          <w:lang w:val="vi-VN" w:eastAsia="vi-VN"/>
         </w:rPr>
         <w:lastRenderedPageBreak/>
         <w:drawing>
@@ -6291,6 +6538,7 @@
         <w:rPr>
           <w:b/>
           <w:noProof/>
+          <w:lang w:val="vi-VN" w:eastAsia="vi-VN"/>
         </w:rPr>
         <w:drawing>
           <wp:inline distT="0" distB="0" distL="0" distR="0">
@@ -6461,7 +6709,15 @@
         <w:t xml:space="preserve">Cho đồ thị </w:t>
       </w:r>
       <w:r>
-        <w:t xml:space="preserve">hai phần G = ( L </w:t>
+        <w:t xml:space="preserve">hai phần G = </w:t>
+      </w:r>
+      <w:proofErr w:type="gramStart"/>
+      <w:r>
+        <w:t>( L</w:t>
+      </w:r>
+      <w:proofErr w:type="gramEnd"/>
+      <w:r>
+        <w:t xml:space="preserve"> </w:t>
       </w:r>
       <w:r>
         <w:rPr>
@@ -6489,6 +6745,7 @@
         <w:rPr>
           <w:b/>
           <w:noProof/>
+          <w:lang w:val="vi-VN" w:eastAsia="vi-VN"/>
         </w:rPr>
         <w:drawing>
           <wp:inline distT="0" distB="0" distL="0" distR="0">
@@ -6680,6 +6937,7 @@
         <w:rPr>
           <w:b/>
           <w:noProof/>
+          <w:lang w:val="vi-VN" w:eastAsia="vi-VN"/>
         </w:rPr>
         <w:lastRenderedPageBreak/>
         <w:drawing>
@@ -6816,6 +7074,7 @@
         <w:rPr>
           <w:b/>
           <w:noProof/>
+          <w:lang w:val="vi-VN" w:eastAsia="vi-VN"/>
         </w:rPr>
         <w:drawing>
           <wp:inline distT="0" distB="0" distL="0" distR="0">
@@ -7043,6 +7302,7 @@
         <w:rPr>
           <w:b/>
           <w:noProof/>
+          <w:lang w:val="vi-VN" w:eastAsia="vi-VN"/>
         </w:rPr>
         <w:lastRenderedPageBreak/>
         <w:drawing>
@@ -7106,21 +7366,49 @@
         <w:rPr>
           <w:b/>
         </w:rPr>
-        <w:t xml:space="preserve">S = {1, 2, 5},         N(S) = { 1’, 2’, 5’}   </w:t>
-      </w:r>
-    </w:p>
-    <w:p>
-      <w:pPr>
-        <w:ind w:left="720"/>
-        <w:rPr>
-          <w:b/>
-        </w:rPr>
-      </w:pPr>
-      <w:r>
-        <w:rPr>
-          <w:b/>
-        </w:rPr>
-        <w:t xml:space="preserve">S = {1, 2, 3, 4},    N(S) = {1’, 2’, 3’, 4’, 5’} </w:t>
+        <w:t>S = {1, 2, 5</w:t>
+      </w:r>
+      <w:proofErr w:type="gramStart"/>
+      <w:r>
+        <w:rPr>
+          <w:b/>
+        </w:rPr>
+        <w:t xml:space="preserve">},   </w:t>
+      </w:r>
+      <w:proofErr w:type="gramEnd"/>
+      <w:r>
+        <w:rPr>
+          <w:b/>
+        </w:rPr>
+        <w:t xml:space="preserve">      N(S) = { 1’, 2’, 5’}   </w:t>
+      </w:r>
+    </w:p>
+    <w:p>
+      <w:pPr>
+        <w:ind w:left="720"/>
+        <w:rPr>
+          <w:b/>
+        </w:rPr>
+      </w:pPr>
+      <w:r>
+        <w:rPr>
+          <w:b/>
+        </w:rPr>
+        <w:t>S = {1, 2, 3, 4</w:t>
+      </w:r>
+      <w:proofErr w:type="gramStart"/>
+      <w:r>
+        <w:rPr>
+          <w:b/>
+        </w:rPr>
+        <w:t xml:space="preserve">},   </w:t>
+      </w:r>
+      <w:proofErr w:type="gramEnd"/>
+      <w:r>
+        <w:rPr>
+          <w:b/>
+        </w:rPr>
+        <w:t xml:space="preserve"> N(S) = {1’, 2’, 3’, 4’, 5’} </w:t>
       </w:r>
     </w:p>
     <w:p>
@@ -7263,7 +7551,15 @@
         <w:t xml:space="preserve">Định lý Hall: </w:t>
       </w:r>
       <w:r>
-        <w:t xml:space="preserve">Giả sử G = (L U R, E) là đồ thị hai phần với |L| = |R|, khi đó G có sánh cặp đầy đủ khi và chỉ khi  |N(S)| &gt; = |S| với mọi tập con S của L. </w:t>
+        <w:t xml:space="preserve">Giả sử G = (L U R, E) là đồ thị hai phần với |L| = |R|, khi đó G có sánh cặp đầy đủ khi và chỉ </w:t>
+      </w:r>
+      <w:proofErr w:type="gramStart"/>
+      <w:r>
+        <w:t>khi  |</w:t>
+      </w:r>
+      <w:proofErr w:type="gramEnd"/>
+      <w:r>
+        <w:t xml:space="preserve">N(S)| &gt; = |S| với mọi tập con S của L. </w:t>
       </w:r>
     </w:p>
     <w:p>
@@ -7293,6 +7589,7 @@
         <w:rPr>
           <w:b/>
           <w:noProof/>
+          <w:lang w:val="vi-VN" w:eastAsia="vi-VN"/>
         </w:rPr>
         <w:drawing>
           <wp:inline distT="0" distB="0" distL="0" distR="0">
@@ -7349,18 +7646,34 @@
         <w:ind w:left="720"/>
       </w:pPr>
       <w:r>
-        <w:t>S = {1, 4, 5},   N(S) = {2’, 5’}</w:t>
-      </w:r>
-    </w:p>
-    <w:p>
-      <w:pPr>
-        <w:ind w:left="720"/>
-      </w:pPr>
-      <w:r>
-        <w:t xml:space="preserve">|N(S)| </w:t>
-      </w:r>
-      <w:r>
-        <w:t xml:space="preserve"> = 2 &lt; 3 = |S|</w:t>
+        <w:t>S = {1, 4, 5</w:t>
+      </w:r>
+      <w:proofErr w:type="gramStart"/>
+      <w:r>
+        <w:t xml:space="preserve">},   </w:t>
+      </w:r>
+      <w:proofErr w:type="gramEnd"/>
+      <w:r>
+        <w:t>N(S) = {2’, 5’}</w:t>
+      </w:r>
+    </w:p>
+    <w:p>
+      <w:pPr>
+        <w:ind w:left="720"/>
+      </w:pPr>
+      <w:r>
+        <w:t>|N(S)</w:t>
+      </w:r>
+      <w:proofErr w:type="gramStart"/>
+      <w:r>
+        <w:t xml:space="preserve">| </w:t>
+      </w:r>
+      <w:r>
+        <w:t xml:space="preserve"> =</w:t>
+      </w:r>
+      <w:proofErr w:type="gramEnd"/>
+      <w:r>
+        <w:t xml:space="preserve"> 2 &lt; 3 = |S|</w:t>
       </w:r>
     </w:p>
     <w:p>
@@ -7605,8 +7918,19 @@
           <w:sz w:val="24"/>
           <w:szCs w:val="24"/>
         </w:rPr>
-        <w:t>Ví dụ. Có 4 chàng trai { T</w:t>
-      </w:r>
+        <w:t xml:space="preserve">Ví dụ. Có 4 chàng trai </w:t>
+      </w:r>
+      <w:proofErr w:type="gramStart"/>
+      <w:r>
+        <w:rPr>
+          <w:rFonts w:ascii="Arial" w:eastAsia="Times New Roman" w:hAnsi="Arial" w:cs="Arial"/>
+          <w:color w:val="555555"/>
+          <w:sz w:val="24"/>
+          <w:szCs w:val="24"/>
+        </w:rPr>
+        <w:t>{ T</w:t>
+      </w:r>
+      <w:proofErr w:type="gramEnd"/>
       <w:r>
         <w:rPr>
           <w:rFonts w:ascii="Arial" w:eastAsia="Times New Roman" w:hAnsi="Arial" w:cs="Arial"/>
@@ -8440,6 +8764,7 @@
           <w:noProof/>
           <w:sz w:val="24"/>
           <w:szCs w:val="24"/>
+          <w:lang w:val="vi-VN" w:eastAsia="vi-VN"/>
         </w:rPr>
         <w:drawing>
           <wp:inline distT="0" distB="0" distL="0" distR="0" wp14:anchorId="0B437F54" wp14:editId="0EC579A5">

</xml_diff>